<commit_message>
Construtor and method Overloading
</commit_message>
<xml_diff>
--- a/10 June 18/Array.docx
+++ b/10 June 18/Array.docx
@@ -202,12 +202,6 @@
         <w:gridCol w:w="1810"/>
       </w:tblGrid>
       <w:tr>
-        <w:tblPrEx>
-          <w:tblCellMar>
-            <w:top w:w="0" w:type="dxa"/>
-            <w:bottom w:w="0" w:type="dxa"/>
-          </w:tblCellMar>
-        </w:tblPrEx>
         <w:trPr>
           <w:trHeight w:val="620"/>
         </w:trPr>
@@ -398,12 +392,6 @@
         <w:gridCol w:w="1543"/>
       </w:tblGrid>
       <w:tr>
-        <w:tblPrEx>
-          <w:tblCellMar>
-            <w:top w:w="0" w:type="dxa"/>
-            <w:bottom w:w="0" w:type="dxa"/>
-          </w:tblCellMar>
-        </w:tblPrEx>
         <w:trPr>
           <w:trHeight w:val="562"/>
         </w:trPr>
@@ -530,15 +518,37 @@
         </w:rPr>
         <w:t>2-D/Multidimensional Array</w:t>
       </w:r>
-      <w:bookmarkStart w:id="0" w:name="_GoBack"/>
-      <w:bookmarkEnd w:id="0"/>
     </w:p>
     <w:p>
       <w:r>
         <w:rPr>
           <w:highlight w:val="yellow"/>
         </w:rPr>
-        <w:t>Int 2DArr[][] = new int[2][2];</w:t>
+        <w:t>Int 2DArr[</w:t>
+      </w:r>
+      <w:r>
+        <w:rPr>
+          <w:highlight w:val="yellow"/>
+        </w:rPr>
+        <w:t>rows</w:t>
+      </w:r>
+      <w:r>
+        <w:rPr>
+          <w:highlight w:val="yellow"/>
+        </w:rPr>
+        <w:t>][</w:t>
+      </w:r>
+      <w:r>
+        <w:rPr>
+          <w:highlight w:val="yellow"/>
+        </w:rPr>
+        <w:t>columns</w:t>
+      </w:r>
+      <w:r>
+        <w:rPr>
+          <w:highlight w:val="yellow"/>
+        </w:rPr>
+        <w:t>] = new int[2][2];</w:t>
       </w:r>
     </w:p>
     <w:tbl>
@@ -560,12 +570,6 @@
         <w:gridCol w:w="1543"/>
       </w:tblGrid>
       <w:tr>
-        <w:tblPrEx>
-          <w:tblCellMar>
-            <w:top w:w="0" w:type="dxa"/>
-            <w:bottom w:w="0" w:type="dxa"/>
-          </w:tblCellMar>
-        </w:tblPrEx>
         <w:trPr>
           <w:trHeight w:val="562"/>
         </w:trPr>
@@ -592,12 +596,6 @@
               <w:gridCol w:w="360"/>
             </w:tblGrid>
             <w:tr>
-              <w:tblPrEx>
-                <w:tblCellMar>
-                  <w:top w:w="0" w:type="dxa"/>
-                  <w:bottom w:w="0" w:type="dxa"/>
-                </w:tblCellMar>
-              </w:tblPrEx>
               <w:tc>
                 <w:tcPr>
                   <w:tcW w:w="365" w:type="dxa"/>
@@ -664,12 +662,6 @@
               <w:gridCol w:w="360"/>
             </w:tblGrid>
             <w:tr>
-              <w:tblPrEx>
-                <w:tblCellMar>
-                  <w:top w:w="0" w:type="dxa"/>
-                  <w:bottom w:w="0" w:type="dxa"/>
-                </w:tblCellMar>
-              </w:tblPrEx>
               <w:tc>
                 <w:tcPr>
                   <w:tcW w:w="365" w:type="dxa"/>
@@ -721,6 +713,7 @@
         <w:t>Or</w:t>
       </w:r>
     </w:p>
+    <w:p/>
     <w:tbl>
       <w:tblPr>
         <w:tblW w:w="0" w:type="auto"/>
@@ -740,6 +733,110 @@
         <w:gridCol w:w="947"/>
       </w:tblGrid>
       <w:tr>
+        <w:trPr>
+          <w:trHeight w:val="643"/>
+        </w:trPr>
+        <w:tc>
+          <w:tcPr>
+            <w:tcW w:w="1045" w:type="dxa"/>
+          </w:tcPr>
+          <w:p>
+            <w:r>
+              <w:t xml:space="preserve">[0] [0] </w:t>
+            </w:r>
+          </w:p>
+        </w:tc>
+        <w:tc>
+          <w:tcPr>
+            <w:tcW w:w="947" w:type="dxa"/>
+          </w:tcPr>
+          <w:p>
+            <w:r>
+              <w:t>[0] [1]</w:t>
+            </w:r>
+          </w:p>
+        </w:tc>
+      </w:tr>
+      <w:tr>
+        <w:trPr>
+          <w:trHeight w:val="380"/>
+        </w:trPr>
+        <w:tc>
+          <w:tcPr>
+            <w:tcW w:w="1045" w:type="dxa"/>
+          </w:tcPr>
+          <w:p>
+            <w:r>
+              <w:t>[1] [0]</w:t>
+            </w:r>
+          </w:p>
+        </w:tc>
+        <w:tc>
+          <w:tcPr>
+            <w:tcW w:w="947" w:type="dxa"/>
+          </w:tcPr>
+          <w:p>
+            <w:r>
+              <w:t>[1] [1]</w:t>
+            </w:r>
+          </w:p>
+        </w:tc>
+      </w:tr>
+    </w:tbl>
+    <w:p>
+      <w:r>
+        <w:t>(Matrix form)</w:t>
+      </w:r>
+    </w:p>
+    <w:p/>
+    <w:p>
+      <w:r>
+        <w:t>Is it possible to create array like below in java??</w:t>
+      </w:r>
+    </w:p>
+    <w:p>
+      <w:r>
+        <w:t>int x [][] = new [3][];</w:t>
+      </w:r>
+    </w:p>
+    <w:p>
+      <w:r>
+        <w:t>x[0] = new[3];</w:t>
+      </w:r>
+    </w:p>
+    <w:p>
+      <w:r>
+        <w:t>x[1] = new[2];</w:t>
+      </w:r>
+    </w:p>
+    <w:p>
+      <w:r>
+        <w:t>x[2] = new[4];</w:t>
+      </w:r>
+    </w:p>
+    <w:p/>
+    <w:p/>
+    <w:tbl>
+      <w:tblPr>
+        <w:tblW w:w="0" w:type="auto"/>
+        <w:tblInd w:w="55" w:type="dxa"/>
+        <w:tblBorders>
+          <w:top w:val="single" w:sz="4" w:space="0" w:color="auto"/>
+          <w:left w:val="single" w:sz="4" w:space="0" w:color="auto"/>
+          <w:bottom w:val="single" w:sz="4" w:space="0" w:color="auto"/>
+          <w:right w:val="single" w:sz="4" w:space="0" w:color="auto"/>
+          <w:insideH w:val="single" w:sz="4" w:space="0" w:color="auto"/>
+          <w:insideV w:val="single" w:sz="4" w:space="0" w:color="auto"/>
+        </w:tblBorders>
+        <w:tblLook w:val="0000" w:firstRow="0" w:lastRow="0" w:firstColumn="0" w:lastColumn="0" w:noHBand="0" w:noVBand="0"/>
+      </w:tblPr>
+      <w:tblGrid>
+        <w:gridCol w:w="1168"/>
+        <w:gridCol w:w="1332"/>
+        <w:gridCol w:w="1606"/>
+        <w:gridCol w:w="1589"/>
+      </w:tblGrid>
+      <w:tr>
         <w:tblPrEx>
           <w:tblCellMar>
             <w:top w:w="0" w:type="dxa"/>
@@ -747,25 +844,44 @@
           </w:tblCellMar>
         </w:tblPrEx>
         <w:trPr>
-          <w:trHeight w:val="643"/>
+          <w:gridAfter w:val="1"/>
+          <w:wAfter w:w="1589" w:type="dxa"/>
+          <w:trHeight w:val="301"/>
         </w:trPr>
         <w:tc>
           <w:tcPr>
-            <w:tcW w:w="1045" w:type="dxa"/>
-          </w:tcPr>
-          <w:p>
-            <w:r>
-              <w:t xml:space="preserve">[0] [0] </w:t>
-            </w:r>
-          </w:p>
-        </w:tc>
-        <w:tc>
-          <w:tcPr>
-            <w:tcW w:w="947" w:type="dxa"/>
+            <w:tcW w:w="1168" w:type="dxa"/>
+          </w:tcPr>
+          <w:p>
+            <w:r>
+              <w:lastRenderedPageBreak/>
+              <w:t>[0] [0]</w:t>
+            </w:r>
+          </w:p>
+        </w:tc>
+        <w:tc>
+          <w:tcPr>
+            <w:tcW w:w="1332" w:type="dxa"/>
           </w:tcPr>
           <w:p>
             <w:r>
               <w:t>[0] [1]</w:t>
+            </w:r>
+          </w:p>
+        </w:tc>
+        <w:tc>
+          <w:tcPr>
+            <w:tcW w:w="1606" w:type="dxa"/>
+          </w:tcPr>
+          <w:p>
+            <w:r>
+              <w:t>[0] [</w:t>
+            </w:r>
+            <w:r>
+              <w:t>2</w:t>
+            </w:r>
+            <w:r>
+              <w:t>]</w:t>
             </w:r>
           </w:p>
         </w:tc>
@@ -778,36 +894,519 @@
           </w:tblCellMar>
         </w:tblPrEx>
         <w:trPr>
-          <w:trHeight w:val="380"/>
+          <w:gridAfter w:val="2"/>
+          <w:wAfter w:w="3195" w:type="dxa"/>
+          <w:trHeight w:val="184"/>
         </w:trPr>
         <w:tc>
           <w:tcPr>
-            <w:tcW w:w="1045" w:type="dxa"/>
-          </w:tcPr>
-          <w:p>
-            <w:r>
-              <w:t>[1] [0]</w:t>
-            </w:r>
-          </w:p>
-        </w:tc>
-        <w:tc>
-          <w:tcPr>
-            <w:tcW w:w="947" w:type="dxa"/>
-          </w:tcPr>
-          <w:p>
-            <w:r>
-              <w:t>[1] [1]</w:t>
+            <w:tcW w:w="1168" w:type="dxa"/>
+          </w:tcPr>
+          <w:p>
+            <w:r>
+              <w:t>[</w:t>
+            </w:r>
+            <w:r>
+              <w:t>1</w:t>
+            </w:r>
+            <w:r>
+              <w:t>] [</w:t>
+            </w:r>
+            <w:r>
+              <w:t>0</w:t>
+            </w:r>
+            <w:r>
+              <w:t>]</w:t>
+            </w:r>
+          </w:p>
+        </w:tc>
+        <w:tc>
+          <w:tcPr>
+            <w:tcW w:w="1332" w:type="dxa"/>
+          </w:tcPr>
+          <w:p>
+            <w:r>
+              <w:t>[</w:t>
+            </w:r>
+            <w:r>
+              <w:t>1</w:t>
+            </w:r>
+            <w:r>
+              <w:t>] [1]</w:t>
+            </w:r>
+          </w:p>
+        </w:tc>
+      </w:tr>
+      <w:tr>
+        <w:tblPrEx>
+          <w:tblCellMar>
+            <w:top w:w="0" w:type="dxa"/>
+            <w:bottom w:w="0" w:type="dxa"/>
+          </w:tblCellMar>
+        </w:tblPrEx>
+        <w:trPr>
+          <w:trHeight w:val="178"/>
+        </w:trPr>
+        <w:tc>
+          <w:tcPr>
+            <w:tcW w:w="1168" w:type="dxa"/>
+          </w:tcPr>
+          <w:p>
+            <w:r>
+              <w:t>[</w:t>
+            </w:r>
+            <w:r>
+              <w:t>2</w:t>
+            </w:r>
+            <w:r>
+              <w:t>] [</w:t>
+            </w:r>
+            <w:r>
+              <w:t>0</w:t>
+            </w:r>
+            <w:r>
+              <w:t>]</w:t>
+            </w:r>
+          </w:p>
+        </w:tc>
+        <w:tc>
+          <w:tcPr>
+            <w:tcW w:w="1332" w:type="dxa"/>
+          </w:tcPr>
+          <w:p>
+            <w:r>
+              <w:t>[</w:t>
+            </w:r>
+            <w:r>
+              <w:t>2</w:t>
+            </w:r>
+            <w:r>
+              <w:t>] [1]</w:t>
+            </w:r>
+          </w:p>
+        </w:tc>
+        <w:tc>
+          <w:tcPr>
+            <w:tcW w:w="1606" w:type="dxa"/>
+          </w:tcPr>
+          <w:p>
+            <w:r>
+              <w:t>[2] [</w:t>
+            </w:r>
+            <w:r>
+              <w:t>2</w:t>
+            </w:r>
+            <w:r>
+              <w:t>]</w:t>
+            </w:r>
+          </w:p>
+        </w:tc>
+        <w:tc>
+          <w:tcPr>
+            <w:tcW w:w="1589" w:type="dxa"/>
+          </w:tcPr>
+          <w:p>
+            <w:r>
+              <w:t>[2] [</w:t>
+            </w:r>
+            <w:r>
+              <w:t>3</w:t>
+            </w:r>
+            <w:r>
+              <w:t>]</w:t>
             </w:r>
           </w:p>
         </w:tc>
       </w:tr>
     </w:tbl>
+    <w:p/>
     <w:p>
       <w:r>
-        <w:t>(Matrix form)</w:t>
+        <w:t>Or</w:t>
       </w:r>
     </w:p>
+    <w:tbl>
+      <w:tblPr>
+        <w:tblW w:w="0" w:type="auto"/>
+        <w:tblInd w:w="55" w:type="dxa"/>
+        <w:tblBorders>
+          <w:top w:val="single" w:sz="4" w:space="0" w:color="auto"/>
+          <w:left w:val="single" w:sz="4" w:space="0" w:color="auto"/>
+          <w:bottom w:val="single" w:sz="4" w:space="0" w:color="auto"/>
+          <w:right w:val="single" w:sz="4" w:space="0" w:color="auto"/>
+          <w:insideH w:val="single" w:sz="4" w:space="0" w:color="auto"/>
+          <w:insideV w:val="single" w:sz="4" w:space="0" w:color="auto"/>
+        </w:tblBorders>
+        <w:tblLook w:val="0000" w:firstRow="0" w:lastRow="0" w:firstColumn="0" w:lastColumn="0" w:noHBand="0" w:noVBand="0"/>
+      </w:tblPr>
+      <w:tblGrid>
+        <w:gridCol w:w="1364"/>
+        <w:gridCol w:w="1236"/>
+        <w:gridCol w:w="1256"/>
+      </w:tblGrid>
+      <w:tr>
+        <w:tblPrEx>
+          <w:tblCellMar>
+            <w:top w:w="0" w:type="dxa"/>
+            <w:bottom w:w="0" w:type="dxa"/>
+          </w:tblCellMar>
+        </w:tblPrEx>
+        <w:trPr>
+          <w:gridAfter w:val="2"/>
+          <w:wAfter w:w="2492" w:type="dxa"/>
+          <w:trHeight w:val="282"/>
+        </w:trPr>
+        <w:tc>
+          <w:tcPr>
+            <w:tcW w:w="1364" w:type="dxa"/>
+          </w:tcPr>
+          <w:p>
+            <w:r>
+              <w:t>[</w:t>
+            </w:r>
+            <w:r>
+              <w:t>0</w:t>
+            </w:r>
+            <w:r>
+              <w:t>] [</w:t>
+            </w:r>
+            <w:r>
+              <w:t>0</w:t>
+            </w:r>
+            <w:r>
+              <w:t>]</w:t>
+            </w:r>
+          </w:p>
+        </w:tc>
+      </w:tr>
+      <w:tr>
+        <w:tblPrEx>
+          <w:tblCellMar>
+            <w:top w:w="0" w:type="dxa"/>
+            <w:bottom w:w="0" w:type="dxa"/>
+          </w:tblCellMar>
+        </w:tblPrEx>
+        <w:trPr>
+          <w:gridAfter w:val="1"/>
+          <w:wAfter w:w="1256" w:type="dxa"/>
+          <w:trHeight w:val="273"/>
+        </w:trPr>
+        <w:tc>
+          <w:tcPr>
+            <w:tcW w:w="1364" w:type="dxa"/>
+          </w:tcPr>
+          <w:p>
+            <w:r>
+              <w:t>[</w:t>
+            </w:r>
+            <w:r>
+              <w:t>1</w:t>
+            </w:r>
+            <w:r>
+              <w:t>] [</w:t>
+            </w:r>
+            <w:r>
+              <w:t>0</w:t>
+            </w:r>
+            <w:r>
+              <w:t>]</w:t>
+            </w:r>
+          </w:p>
+        </w:tc>
+        <w:tc>
+          <w:tcPr>
+            <w:tcW w:w="1236" w:type="dxa"/>
+          </w:tcPr>
+          <w:p>
+            <w:r>
+              <w:t>[</w:t>
+            </w:r>
+            <w:r>
+              <w:t>1</w:t>
+            </w:r>
+            <w:r>
+              <w:t>] [1]</w:t>
+            </w:r>
+          </w:p>
+        </w:tc>
+      </w:tr>
+      <w:tr>
+        <w:tblPrEx>
+          <w:tblCellMar>
+            <w:top w:w="0" w:type="dxa"/>
+            <w:bottom w:w="0" w:type="dxa"/>
+          </w:tblCellMar>
+        </w:tblPrEx>
+        <w:trPr>
+          <w:trHeight w:val="282"/>
+        </w:trPr>
+        <w:tc>
+          <w:tcPr>
+            <w:tcW w:w="1364" w:type="dxa"/>
+          </w:tcPr>
+          <w:p>
+            <w:r>
+              <w:t>[2] [</w:t>
+            </w:r>
+            <w:r>
+              <w:t>0</w:t>
+            </w:r>
+            <w:r>
+              <w:t>]</w:t>
+            </w:r>
+          </w:p>
+        </w:tc>
+        <w:tc>
+          <w:tcPr>
+            <w:tcW w:w="1236" w:type="dxa"/>
+          </w:tcPr>
+          <w:p>
+            <w:r>
+              <w:t>[2] [1]</w:t>
+            </w:r>
+          </w:p>
+        </w:tc>
+        <w:tc>
+          <w:tcPr>
+            <w:tcW w:w="1256" w:type="dxa"/>
+          </w:tcPr>
+          <w:p>
+            <w:r>
+              <w:t>[2] [</w:t>
+            </w:r>
+            <w:r>
+              <w:t>2</w:t>
+            </w:r>
+            <w:r>
+              <w:t>]</w:t>
+            </w:r>
+          </w:p>
+        </w:tc>
+      </w:tr>
+    </w:tbl>
     <w:p/>
+    <w:p>
+      <w:r>
+        <w:t>:::</w:t>
+      </w:r>
+      <w:r>
+        <w:t xml:space="preserve"> </w:t>
+      </w:r>
+      <w:r>
+        <w:t>A multidimensional array of unequal columns</w:t>
+      </w:r>
+      <w:r>
+        <w:t xml:space="preserve"> </w:t>
+      </w:r>
+      <w:r>
+        <w:t>:::</w:t>
+      </w:r>
+      <w:r>
+        <w:t xml:space="preserve"> less advantageous hence not preferred</w:t>
+      </w:r>
+    </w:p>
+    <w:p>
+      <w:r>
+        <w:t>Int d[][] = new int[4][7</w:t>
+      </w:r>
+      <w:bookmarkStart w:id="0" w:name="_GoBack"/>
+      <w:bookmarkEnd w:id="0"/>
+      <w:r>
+        <w:t>];</w:t>
+      </w:r>
+    </w:p>
+    <w:tbl>
+      <w:tblPr>
+        <w:tblStyle w:val="TableGrid"/>
+        <w:tblW w:w="0" w:type="auto"/>
+        <w:tblLook w:val="04A0" w:firstRow="1" w:lastRow="0" w:firstColumn="1" w:lastColumn="0" w:noHBand="0" w:noVBand="1"/>
+      </w:tblPr>
+      <w:tblGrid>
+        <w:gridCol w:w="1288"/>
+        <w:gridCol w:w="1288"/>
+        <w:gridCol w:w="1288"/>
+        <w:gridCol w:w="1288"/>
+        <w:gridCol w:w="1288"/>
+        <w:gridCol w:w="1288"/>
+        <w:gridCol w:w="1288"/>
+      </w:tblGrid>
+      <w:tr>
+        <w:tc>
+          <w:tcPr>
+            <w:tcW w:w="1288" w:type="dxa"/>
+          </w:tcPr>
+          <w:p/>
+        </w:tc>
+        <w:tc>
+          <w:tcPr>
+            <w:tcW w:w="1288" w:type="dxa"/>
+          </w:tcPr>
+          <w:p/>
+        </w:tc>
+        <w:tc>
+          <w:tcPr>
+            <w:tcW w:w="1288" w:type="dxa"/>
+          </w:tcPr>
+          <w:p/>
+        </w:tc>
+        <w:tc>
+          <w:tcPr>
+            <w:tcW w:w="1288" w:type="dxa"/>
+          </w:tcPr>
+          <w:p/>
+        </w:tc>
+        <w:tc>
+          <w:tcPr>
+            <w:tcW w:w="1288" w:type="dxa"/>
+          </w:tcPr>
+          <w:p/>
+        </w:tc>
+        <w:tc>
+          <w:tcPr>
+            <w:tcW w:w="1288" w:type="dxa"/>
+          </w:tcPr>
+          <w:p/>
+        </w:tc>
+        <w:tc>
+          <w:tcPr>
+            <w:tcW w:w="1288" w:type="dxa"/>
+          </w:tcPr>
+          <w:p/>
+        </w:tc>
+      </w:tr>
+      <w:tr>
+        <w:tc>
+          <w:tcPr>
+            <w:tcW w:w="1288" w:type="dxa"/>
+          </w:tcPr>
+          <w:p/>
+        </w:tc>
+        <w:tc>
+          <w:tcPr>
+            <w:tcW w:w="1288" w:type="dxa"/>
+          </w:tcPr>
+          <w:p/>
+        </w:tc>
+        <w:tc>
+          <w:tcPr>
+            <w:tcW w:w="1288" w:type="dxa"/>
+          </w:tcPr>
+          <w:p/>
+        </w:tc>
+        <w:tc>
+          <w:tcPr>
+            <w:tcW w:w="1288" w:type="dxa"/>
+          </w:tcPr>
+          <w:p/>
+        </w:tc>
+        <w:tc>
+          <w:tcPr>
+            <w:tcW w:w="1288" w:type="dxa"/>
+          </w:tcPr>
+          <w:p/>
+        </w:tc>
+        <w:tc>
+          <w:tcPr>
+            <w:tcW w:w="1288" w:type="dxa"/>
+          </w:tcPr>
+          <w:p/>
+        </w:tc>
+        <w:tc>
+          <w:tcPr>
+            <w:tcW w:w="1288" w:type="dxa"/>
+          </w:tcPr>
+          <w:p/>
+        </w:tc>
+      </w:tr>
+      <w:tr>
+        <w:tc>
+          <w:tcPr>
+            <w:tcW w:w="1288" w:type="dxa"/>
+          </w:tcPr>
+          <w:p/>
+        </w:tc>
+        <w:tc>
+          <w:tcPr>
+            <w:tcW w:w="1288" w:type="dxa"/>
+          </w:tcPr>
+          <w:p/>
+        </w:tc>
+        <w:tc>
+          <w:tcPr>
+            <w:tcW w:w="1288" w:type="dxa"/>
+          </w:tcPr>
+          <w:p/>
+        </w:tc>
+        <w:tc>
+          <w:tcPr>
+            <w:tcW w:w="1288" w:type="dxa"/>
+          </w:tcPr>
+          <w:p/>
+        </w:tc>
+        <w:tc>
+          <w:tcPr>
+            <w:tcW w:w="1288" w:type="dxa"/>
+          </w:tcPr>
+          <w:p/>
+        </w:tc>
+        <w:tc>
+          <w:tcPr>
+            <w:tcW w:w="1288" w:type="dxa"/>
+          </w:tcPr>
+          <w:p/>
+        </w:tc>
+        <w:tc>
+          <w:tcPr>
+            <w:tcW w:w="1288" w:type="dxa"/>
+          </w:tcPr>
+          <w:p/>
+        </w:tc>
+      </w:tr>
+      <w:tr>
+        <w:tc>
+          <w:tcPr>
+            <w:tcW w:w="1288" w:type="dxa"/>
+          </w:tcPr>
+          <w:p/>
+        </w:tc>
+        <w:tc>
+          <w:tcPr>
+            <w:tcW w:w="1288" w:type="dxa"/>
+          </w:tcPr>
+          <w:p/>
+        </w:tc>
+        <w:tc>
+          <w:tcPr>
+            <w:tcW w:w="1288" w:type="dxa"/>
+          </w:tcPr>
+          <w:p/>
+        </w:tc>
+        <w:tc>
+          <w:tcPr>
+            <w:tcW w:w="1288" w:type="dxa"/>
+          </w:tcPr>
+          <w:p/>
+        </w:tc>
+        <w:tc>
+          <w:tcPr>
+            <w:tcW w:w="1288" w:type="dxa"/>
+          </w:tcPr>
+          <w:p/>
+        </w:tc>
+        <w:tc>
+          <w:tcPr>
+            <w:tcW w:w="1288" w:type="dxa"/>
+          </w:tcPr>
+          <w:p/>
+        </w:tc>
+        <w:tc>
+          <w:tcPr>
+            <w:tcW w:w="1288" w:type="dxa"/>
+          </w:tcPr>
+          <w:p/>
+        </w:tc>
+      </w:tr>
+    </w:tbl>
     <w:p/>
     <w:sectPr>
       <w:pgSz w:w="11906" w:h="16838"/>
@@ -1240,6 +1839,25 @@
     <w:semiHidden/>
     <w:unhideWhenUsed/>
   </w:style>
+  <w:style w:type="table" w:styleId="TableGrid">
+    <w:name w:val="Table Grid"/>
+    <w:basedOn w:val="TableNormal"/>
+    <w:uiPriority w:val="39"/>
+    <w:rsid w:val="00B57781"/>
+    <w:pPr>
+      <w:spacing w:after="0" w:line="240" w:lineRule="auto"/>
+    </w:pPr>
+    <w:tblPr>
+      <w:tblBorders>
+        <w:top w:val="single" w:sz="4" w:space="0" w:color="auto"/>
+        <w:left w:val="single" w:sz="4" w:space="0" w:color="auto"/>
+        <w:bottom w:val="single" w:sz="4" w:space="0" w:color="auto"/>
+        <w:right w:val="single" w:sz="4" w:space="0" w:color="auto"/>
+        <w:insideH w:val="single" w:sz="4" w:space="0" w:color="auto"/>
+        <w:insideV w:val="single" w:sz="4" w:space="0" w:color="auto"/>
+      </w:tblBorders>
+    </w:tblPr>
+  </w:style>
 </w:styles>
 </file>
 

</xml_diff>